<commit_message>
latest version with multiple runs in different sound model.
</commit_message>
<xml_diff>
--- a/e2sExperimentDocs/e2s_procedure.docx
+++ b/e2sExperimentDocs/e2s_procedure.docx
@@ -50,97 +50,298 @@
     </w:p>
     <w:p>
       <w:pPr>
-        <w:rPr>
-          <w:b/>
-          <w:lang w:val="en-US"/>
-        </w:rPr>
-      </w:pPr>
-    </w:p>
-    <w:p>
-      <w:pPr>
-        <w:rPr>
-          <w:b/>
-          <w:lang w:val="en-US"/>
-        </w:rPr>
-      </w:pPr>
-      <w:r>
-        <w:rPr>
-          <w:b/>
-          <w:lang w:val="en-US"/>
-        </w:rPr>
-        <w:t>Step 2: Read and sign consent</w:t>
-      </w:r>
-    </w:p>
-    <w:p>
-      <w:pPr>
-        <w:rPr>
-          <w:b/>
-          <w:lang w:val="en-US"/>
-        </w:rPr>
-      </w:pPr>
-    </w:p>
-    <w:p>
-      <w:pPr>
-        <w:rPr>
-          <w:b/>
-          <w:lang w:val="en-US"/>
-        </w:rPr>
-      </w:pPr>
-      <w:r>
-        <w:rPr>
-          <w:b/>
-          <w:lang w:val="en-US"/>
-        </w:rPr>
-        <w:t>Step 3: Explain app usage and experiment procedure</w:t>
-      </w:r>
-    </w:p>
-    <w:p>
-      <w:pPr>
-        <w:rPr>
-          <w:b/>
-          <w:lang w:val="en-US"/>
-        </w:rPr>
-      </w:pPr>
-    </w:p>
-    <w:p>
-      <w:pPr>
-        <w:rPr>
-          <w:b/>
-          <w:lang w:val="en-US"/>
-        </w:rPr>
-      </w:pPr>
-      <w:r>
-        <w:rPr>
-          <w:b/>
-          <w:lang w:val="en-US"/>
-        </w:rPr>
-        <w:t>Step 4: Model 1: Abstract</w:t>
-      </w:r>
-    </w:p>
-    <w:p>
-      <w:pPr>
-        <w:rPr>
-          <w:b/>
-          <w:lang w:val="en-US"/>
-        </w:rPr>
-      </w:pPr>
-    </w:p>
-    <w:p>
-      <w:pPr>
-        <w:rPr>
-          <w:b/>
-          <w:lang w:val="en-US"/>
-        </w:rPr>
-      </w:pPr>
-      <w:r>
-        <w:rPr>
-          <w:b/>
-          <w:lang w:val="en-US"/>
-        </w:rPr>
-        <w:t>Step5: Mode 2: Vocal</w:t>
+        <w:pStyle w:val="ListParagraph"/>
+        <w:numPr>
+          <w:ilvl w:val="0"/>
+          <w:numId w:val="1"/>
+        </w:numPr>
+        <w:rPr>
+          <w:lang w:val="en-US"/>
+        </w:rPr>
+      </w:pPr>
+      <w:r>
+        <w:rPr>
+          <w:lang w:val="en-US"/>
+        </w:rPr>
+        <w:t xml:space="preserve">Make sure PC and Tablet are in the same </w:t>
+      </w:r>
+      <w:proofErr w:type="spellStart"/>
+      <w:r>
+        <w:rPr>
+          <w:lang w:val="en-US"/>
+        </w:rPr>
+        <w:t>wifi</w:t>
+      </w:r>
+      <w:proofErr w:type="spellEnd"/>
+      <w:r>
+        <w:rPr>
+          <w:lang w:val="en-US"/>
+        </w:rPr>
+        <w:t xml:space="preserve"> network.</w:t>
+      </w:r>
+    </w:p>
+    <w:p>
+      <w:pPr>
+        <w:pStyle w:val="ListParagraph"/>
+        <w:numPr>
+          <w:ilvl w:val="0"/>
+          <w:numId w:val="1"/>
+        </w:numPr>
+        <w:rPr>
+          <w:lang w:val="en-US"/>
+        </w:rPr>
+      </w:pPr>
+      <w:r>
+        <w:rPr>
+          <w:lang w:val="en-US"/>
+        </w:rPr>
+        <w:t xml:space="preserve">Open </w:t>
+      </w:r>
+      <w:proofErr w:type="spellStart"/>
+      <w:r>
+        <w:rPr>
+          <w:lang w:val="en-US"/>
+        </w:rPr>
+        <w:t>ipnb</w:t>
+      </w:r>
+      <w:proofErr w:type="spellEnd"/>
+      <w:r>
+        <w:rPr>
+          <w:lang w:val="en-US"/>
+        </w:rPr>
+        <w:t xml:space="preserve">, run and activate OSC listener class, make sure </w:t>
+      </w:r>
+      <w:proofErr w:type="spellStart"/>
+      <w:r>
+        <w:rPr>
+          <w:lang w:val="en-US"/>
+        </w:rPr>
+        <w:t>SuperCollider</w:t>
+      </w:r>
+      <w:proofErr w:type="spellEnd"/>
+      <w:r>
+        <w:rPr>
+          <w:lang w:val="en-US"/>
+        </w:rPr>
+        <w:t xml:space="preserve"> runs and beep. </w:t>
+      </w:r>
+    </w:p>
+    <w:p>
+      <w:pPr>
+        <w:pStyle w:val="ListParagraph"/>
+        <w:numPr>
+          <w:ilvl w:val="0"/>
+          <w:numId w:val="1"/>
+        </w:numPr>
+        <w:rPr>
+          <w:lang w:val="en-US"/>
+        </w:rPr>
+      </w:pPr>
+      <w:r>
+        <w:rPr>
+          <w:lang w:val="en-US"/>
+        </w:rPr>
+        <w:t xml:space="preserve">Open App (if already opened, recommend </w:t>
+      </w:r>
+      <w:proofErr w:type="gramStart"/>
+      <w:r>
+        <w:rPr>
+          <w:lang w:val="en-US"/>
+        </w:rPr>
+        <w:t>to close</w:t>
+      </w:r>
+      <w:proofErr w:type="gramEnd"/>
+      <w:r>
+        <w:rPr>
+          <w:lang w:val="en-US"/>
+        </w:rPr>
+        <w:t xml:space="preserve"> it and reopen again). </w:t>
+      </w:r>
+    </w:p>
+    <w:p>
+      <w:pPr>
+        <w:pStyle w:val="ListParagraph"/>
+        <w:numPr>
+          <w:ilvl w:val="0"/>
+          <w:numId w:val="1"/>
+        </w:numPr>
+        <w:rPr>
+          <w:lang w:val="en-US"/>
+        </w:rPr>
+      </w:pPr>
+      <w:r>
+        <w:rPr>
+          <w:lang w:val="en-US"/>
+        </w:rPr>
+        <w:t xml:space="preserve">Type in the correct information: </w:t>
+      </w:r>
+      <w:proofErr w:type="spellStart"/>
+      <w:r>
+        <w:rPr>
+          <w:lang w:val="en-US"/>
+        </w:rPr>
+        <w:t>ip</w:t>
+      </w:r>
+      <w:proofErr w:type="spellEnd"/>
+      <w:r>
+        <w:rPr>
+          <w:lang w:val="en-US"/>
+        </w:rPr>
+        <w:t xml:space="preserve"> address of the PC; Study Prefix leaves as it is; </w:t>
+      </w:r>
+      <w:proofErr w:type="spellStart"/>
+      <w:r>
+        <w:rPr>
+          <w:lang w:val="en-US"/>
+        </w:rPr>
+        <w:t>UserID</w:t>
+      </w:r>
+      <w:proofErr w:type="spellEnd"/>
+      <w:r>
+        <w:rPr>
+          <w:lang w:val="en-US"/>
+        </w:rPr>
+        <w:t xml:space="preserve">: </w:t>
+      </w:r>
+      <w:r>
+        <w:rPr>
+          <w:lang w:val="en-US"/>
+        </w:rPr>
+        <w:t xml:space="preserve">Make sure it matches the consent form; Username leave it; </w:t>
+      </w:r>
+      <w:r>
+        <w:rPr>
+          <w:b/>
+          <w:lang w:val="en-US"/>
+        </w:rPr>
+        <w:t xml:space="preserve">Sound model: make sure it is correct; </w:t>
+      </w:r>
+      <w:r>
+        <w:rPr>
+          <w:lang w:val="en-US"/>
+        </w:rPr>
+        <w:t>Run: How many run it takes</w:t>
+      </w:r>
+      <w:r>
+        <w:rPr>
+          <w:lang w:val="en-US"/>
+        </w:rPr>
+        <w:t xml:space="preserve">; </w:t>
+      </w:r>
+      <w:proofErr w:type="spellStart"/>
+      <w:r>
+        <w:rPr>
+          <w:lang w:val="en-US"/>
+        </w:rPr>
+        <w:t>NrStim</w:t>
+      </w:r>
+      <w:proofErr w:type="spellEnd"/>
+      <w:r>
+        <w:rPr>
+          <w:lang w:val="en-US"/>
+        </w:rPr>
+        <w:t xml:space="preserve">: </w:t>
       </w:r>
       <w:bookmarkStart w:id="0" w:name="_GoBack"/>
       <w:bookmarkEnd w:id="0"/>
+      <w:r>
+        <w:rPr>
+          <w:lang w:val="en-US"/>
+        </w:rPr>
+        <w:t xml:space="preserve">                                                                  </w:t>
+      </w:r>
+    </w:p>
+    <w:p>
+      <w:pPr>
+        <w:rPr>
+          <w:b/>
+          <w:lang w:val="en-US"/>
+        </w:rPr>
+      </w:pPr>
+    </w:p>
+    <w:p>
+      <w:pPr>
+        <w:rPr>
+          <w:b/>
+          <w:lang w:val="en-US"/>
+        </w:rPr>
+      </w:pPr>
+      <w:r>
+        <w:rPr>
+          <w:b/>
+          <w:lang w:val="en-US"/>
+        </w:rPr>
+        <w:t>Step 2: Read and sign consent</w:t>
+      </w:r>
+    </w:p>
+    <w:p>
+      <w:pPr>
+        <w:rPr>
+          <w:b/>
+          <w:lang w:val="en-US"/>
+        </w:rPr>
+      </w:pPr>
+    </w:p>
+    <w:p>
+      <w:pPr>
+        <w:rPr>
+          <w:b/>
+          <w:lang w:val="en-US"/>
+        </w:rPr>
+      </w:pPr>
+      <w:r>
+        <w:rPr>
+          <w:b/>
+          <w:lang w:val="en-US"/>
+        </w:rPr>
+        <w:t>Step 3: Explain app usage and experiment procedure</w:t>
+      </w:r>
+    </w:p>
+    <w:p>
+      <w:pPr>
+        <w:rPr>
+          <w:b/>
+          <w:lang w:val="en-US"/>
+        </w:rPr>
+      </w:pPr>
+    </w:p>
+    <w:p>
+      <w:pPr>
+        <w:rPr>
+          <w:b/>
+          <w:lang w:val="en-US"/>
+        </w:rPr>
+      </w:pPr>
+      <w:r>
+        <w:rPr>
+          <w:b/>
+          <w:lang w:val="en-US"/>
+        </w:rPr>
+        <w:t>Step 4: Model 1: Abstract</w:t>
+      </w:r>
+    </w:p>
+    <w:p>
+      <w:pPr>
+        <w:rPr>
+          <w:b/>
+          <w:lang w:val="en-US"/>
+        </w:rPr>
+      </w:pPr>
+    </w:p>
+    <w:p>
+      <w:pPr>
+        <w:rPr>
+          <w:b/>
+          <w:lang w:val="en-US"/>
+        </w:rPr>
+      </w:pPr>
+      <w:r>
+        <w:rPr>
+          <w:b/>
+          <w:lang w:val="en-US"/>
+        </w:rPr>
+        <w:t>Step5: Mode 2: Vocal</w:t>
+      </w:r>
     </w:p>
     <w:sectPr>
       <w:pgSz w:w="11900" w:h="16840"/>
@@ -150,6 +351,100 @@
     </w:sectPr>
   </w:body>
 </w:document>
+</file>
+
+<file path=word/numbering.xml><?xml version="1.0" encoding="utf-8"?>
+<w:numbering xmlns:wpc="http://schemas.microsoft.com/office/word/2010/wordprocessingCanvas" xmlns:mo="http://schemas.microsoft.com/office/mac/office/2008/main" xmlns:mc="http://schemas.openxmlformats.org/markup-compatibility/2006" xmlns:mv="urn:schemas-microsoft-com:mac:vml" xmlns:o="urn:schemas-microsoft-com:office:office" xmlns:r="http://schemas.openxmlformats.org/officeDocument/2006/relationships" xmlns:m="http://schemas.openxmlformats.org/officeDocument/2006/math" xmlns:v="urn:schemas-microsoft-com:vml" xmlns:wp14="http://schemas.microsoft.com/office/word/2010/wordprocessingDrawing" xmlns:wp="http://schemas.openxmlformats.org/drawingml/2006/wordprocessingDrawing" xmlns:w10="urn:schemas-microsoft-com:office:word" xmlns:w="http://schemas.openxmlformats.org/wordprocessingml/2006/main" xmlns:w14="http://schemas.microsoft.com/office/word/2010/wordml" xmlns:w15="http://schemas.microsoft.com/office/word/2012/wordml" xmlns:wpg="http://schemas.microsoft.com/office/word/2010/wordprocessingGroup" xmlns:wpi="http://schemas.microsoft.com/office/word/2010/wordprocessingInk" xmlns:wne="http://schemas.microsoft.com/office/word/2006/wordml" xmlns:wps="http://schemas.microsoft.com/office/word/2010/wordprocessingShape" mc:Ignorable="w14 w15 wp14">
+  <w:abstractNum w:abstractNumId="0">
+    <w:nsid w:val="47CC2DC1"/>
+    <w:multiLevelType w:val="hybridMultilevel"/>
+    <w:tmpl w:val="E1AAD30C"/>
+    <w:lvl w:ilvl="0" w:tplc="0809000F">
+      <w:start w:val="1"/>
+      <w:numFmt w:val="decimal"/>
+      <w:lvlText w:val="%1."/>
+      <w:lvlJc w:val="left"/>
+      <w:pPr>
+        <w:ind w:left="1440" w:hanging="360"/>
+      </w:pPr>
+    </w:lvl>
+    <w:lvl w:ilvl="1" w:tplc="08090019" w:tentative="1">
+      <w:start w:val="1"/>
+      <w:numFmt w:val="lowerLetter"/>
+      <w:lvlText w:val="%2."/>
+      <w:lvlJc w:val="left"/>
+      <w:pPr>
+        <w:ind w:left="2160" w:hanging="360"/>
+      </w:pPr>
+    </w:lvl>
+    <w:lvl w:ilvl="2" w:tplc="0809001B" w:tentative="1">
+      <w:start w:val="1"/>
+      <w:numFmt w:val="lowerRoman"/>
+      <w:lvlText w:val="%3."/>
+      <w:lvlJc w:val="right"/>
+      <w:pPr>
+        <w:ind w:left="2880" w:hanging="180"/>
+      </w:pPr>
+    </w:lvl>
+    <w:lvl w:ilvl="3" w:tplc="0809000F" w:tentative="1">
+      <w:start w:val="1"/>
+      <w:numFmt w:val="decimal"/>
+      <w:lvlText w:val="%4."/>
+      <w:lvlJc w:val="left"/>
+      <w:pPr>
+        <w:ind w:left="3600" w:hanging="360"/>
+      </w:pPr>
+    </w:lvl>
+    <w:lvl w:ilvl="4" w:tplc="08090019" w:tentative="1">
+      <w:start w:val="1"/>
+      <w:numFmt w:val="lowerLetter"/>
+      <w:lvlText w:val="%5."/>
+      <w:lvlJc w:val="left"/>
+      <w:pPr>
+        <w:ind w:left="4320" w:hanging="360"/>
+      </w:pPr>
+    </w:lvl>
+    <w:lvl w:ilvl="5" w:tplc="0809001B" w:tentative="1">
+      <w:start w:val="1"/>
+      <w:numFmt w:val="lowerRoman"/>
+      <w:lvlText w:val="%6."/>
+      <w:lvlJc w:val="right"/>
+      <w:pPr>
+        <w:ind w:left="5040" w:hanging="180"/>
+      </w:pPr>
+    </w:lvl>
+    <w:lvl w:ilvl="6" w:tplc="0809000F" w:tentative="1">
+      <w:start w:val="1"/>
+      <w:numFmt w:val="decimal"/>
+      <w:lvlText w:val="%7."/>
+      <w:lvlJc w:val="left"/>
+      <w:pPr>
+        <w:ind w:left="5760" w:hanging="360"/>
+      </w:pPr>
+    </w:lvl>
+    <w:lvl w:ilvl="7" w:tplc="08090019" w:tentative="1">
+      <w:start w:val="1"/>
+      <w:numFmt w:val="lowerLetter"/>
+      <w:lvlText w:val="%8."/>
+      <w:lvlJc w:val="left"/>
+      <w:pPr>
+        <w:ind w:left="6480" w:hanging="360"/>
+      </w:pPr>
+    </w:lvl>
+    <w:lvl w:ilvl="8" w:tplc="0809001B" w:tentative="1">
+      <w:start w:val="1"/>
+      <w:numFmt w:val="lowerRoman"/>
+      <w:lvlText w:val="%9."/>
+      <w:lvlJc w:val="right"/>
+      <w:pPr>
+        <w:ind w:left="7200" w:hanging="180"/>
+      </w:pPr>
+    </w:lvl>
+  </w:abstractNum>
+  <w:num w:numId="1">
+    <w:abstractNumId w:val="0"/>
+  </w:num>
+</w:numbering>
 </file>
 
 <file path=word/styles.xml><?xml version="1.0" encoding="utf-8"?>
@@ -580,6 +875,17 @@
     <w:semiHidden/>
     <w:unhideWhenUsed/>
   </w:style>
+  <w:style w:type="paragraph" w:styleId="ListParagraph">
+    <w:name w:val="List Paragraph"/>
+    <w:basedOn w:val="Normal"/>
+    <w:uiPriority w:val="34"/>
+    <w:qFormat/>
+    <w:rsid w:val="008F4F3F"/>
+    <w:pPr>
+      <w:ind w:left="720"/>
+      <w:contextualSpacing/>
+    </w:pPr>
+  </w:style>
 </w:styles>
 </file>
 

</xml_diff>

<commit_message>
Small modification of notebook, reset model in Android when restart is clicked.
</commit_message>
<xml_diff>
--- a/e2sExperimentDocs/e2s_procedure.docx
+++ b/e2sExperimentDocs/e2s_procedure.docx
@@ -242,106 +242,90 @@
         </w:rPr>
         <w:t xml:space="preserve">: </w:t>
       </w:r>
+      <w:r>
+        <w:rPr>
+          <w:lang w:val="en-US"/>
+        </w:rPr>
+        <w:t xml:space="preserve">                                                                  </w:t>
+      </w:r>
+    </w:p>
+    <w:p>
+      <w:pPr>
+        <w:rPr>
+          <w:b/>
+          <w:lang w:val="en-US"/>
+        </w:rPr>
+      </w:pPr>
+    </w:p>
+    <w:p>
+      <w:pPr>
+        <w:rPr>
+          <w:b/>
+          <w:lang w:val="en-US"/>
+        </w:rPr>
+      </w:pPr>
+      <w:r>
+        <w:rPr>
+          <w:b/>
+          <w:lang w:val="en-US"/>
+        </w:rPr>
+        <w:t>Step 2: Read and sign consent</w:t>
+      </w:r>
+    </w:p>
+    <w:p>
+      <w:pPr>
+        <w:rPr>
+          <w:b/>
+          <w:lang w:val="en-US"/>
+        </w:rPr>
+      </w:pPr>
+    </w:p>
+    <w:p>
+      <w:pPr>
+        <w:rPr>
+          <w:b/>
+          <w:lang w:val="en-US"/>
+        </w:rPr>
+      </w:pPr>
+      <w:r>
+        <w:rPr>
+          <w:b/>
+          <w:lang w:val="en-US"/>
+        </w:rPr>
+        <w:t>Step 3: Explain app usage and experiment procedure</w:t>
+      </w:r>
+    </w:p>
+    <w:p>
+      <w:pPr>
+        <w:rPr>
+          <w:b/>
+          <w:lang w:val="en-US"/>
+        </w:rPr>
+      </w:pPr>
+    </w:p>
+    <w:p>
+      <w:pPr>
+        <w:rPr>
+          <w:b/>
+          <w:lang w:val="en-US"/>
+        </w:rPr>
+      </w:pPr>
+      <w:r>
+        <w:rPr>
+          <w:b/>
+          <w:lang w:val="en-US"/>
+        </w:rPr>
+        <w:t xml:space="preserve">Step 4: </w:t>
+      </w:r>
+      <w:r>
+        <w:rPr>
+          <w:b/>
+          <w:lang w:val="en-US"/>
+        </w:rPr>
+        <w:t xml:space="preserve">Automatically switch between modes. </w:t>
+      </w:r>
       <w:bookmarkStart w:id="0" w:name="_GoBack"/>
       <w:bookmarkEnd w:id="0"/>
-      <w:r>
-        <w:rPr>
-          <w:lang w:val="en-US"/>
-        </w:rPr>
-        <w:t xml:space="preserve">                                                                  </w:t>
-      </w:r>
-    </w:p>
-    <w:p>
-      <w:pPr>
-        <w:rPr>
-          <w:b/>
-          <w:lang w:val="en-US"/>
-        </w:rPr>
-      </w:pPr>
-    </w:p>
-    <w:p>
-      <w:pPr>
-        <w:rPr>
-          <w:b/>
-          <w:lang w:val="en-US"/>
-        </w:rPr>
-      </w:pPr>
-      <w:r>
-        <w:rPr>
-          <w:b/>
-          <w:lang w:val="en-US"/>
-        </w:rPr>
-        <w:t>Step 2: Read and sign consent</w:t>
-      </w:r>
-    </w:p>
-    <w:p>
-      <w:pPr>
-        <w:rPr>
-          <w:b/>
-          <w:lang w:val="en-US"/>
-        </w:rPr>
-      </w:pPr>
-    </w:p>
-    <w:p>
-      <w:pPr>
-        <w:rPr>
-          <w:b/>
-          <w:lang w:val="en-US"/>
-        </w:rPr>
-      </w:pPr>
-      <w:r>
-        <w:rPr>
-          <w:b/>
-          <w:lang w:val="en-US"/>
-        </w:rPr>
-        <w:t>Step 3: Explain app usage and experiment procedure</w:t>
-      </w:r>
-    </w:p>
-    <w:p>
-      <w:pPr>
-        <w:rPr>
-          <w:b/>
-          <w:lang w:val="en-US"/>
-        </w:rPr>
-      </w:pPr>
-    </w:p>
-    <w:p>
-      <w:pPr>
-        <w:rPr>
-          <w:b/>
-          <w:lang w:val="en-US"/>
-        </w:rPr>
-      </w:pPr>
-      <w:r>
-        <w:rPr>
-          <w:b/>
-          <w:lang w:val="en-US"/>
-        </w:rPr>
-        <w:t>Step 4: Model 1: Abstract</w:t>
-      </w:r>
-    </w:p>
-    <w:p>
-      <w:pPr>
-        <w:rPr>
-          <w:b/>
-          <w:lang w:val="en-US"/>
-        </w:rPr>
-      </w:pPr>
-    </w:p>
-    <w:p>
-      <w:pPr>
-        <w:rPr>
-          <w:b/>
-          <w:lang w:val="en-US"/>
-        </w:rPr>
-      </w:pPr>
-      <w:r>
-        <w:rPr>
-          <w:b/>
-          <w:lang w:val="en-US"/>
-        </w:rPr>
-        <w:t>Step5: Mode 2: Vocal</w:t>
-      </w:r>
     </w:p>
     <w:sectPr>
       <w:pgSz w:w="11900" w:h="16840"/>

</xml_diff>